<commit_message>
added a couple of devices to design doc and began listing player actions. updated story.
</commit_message>
<xml_diff>
--- a/docs/design doc.docx
+++ b/docs/design doc.docx
@@ -258,7 +258,19 @@
         <w:t>Terminal Recorders</w:t>
       </w:r>
       <w:r>
-        <w:t xml:space="preserve"> – Much like their camera brethren, some recorders are tied to other devices. Only when these guys hear someone (or thing) will they activate (or deactivate) the device.</w:t>
+        <w:t xml:space="preserve"> – Much like their camera brethren, some recorders are tied to other devices. Only when these guys hear someone (or </w:t>
+      </w:r>
+      <w:r>
+        <w:t>some</w:t>
+      </w:r>
+      <w:r>
+        <w:t xml:space="preserve">thing) they </w:t>
+      </w:r>
+      <w:r>
+        <w:t xml:space="preserve">will </w:t>
+      </w:r>
+      <w:r>
+        <w:t>activate (or deactivate) the device.</w:t>
       </w:r>
     </w:p>
     <w:p>
@@ -278,8 +290,6 @@
       <w:r>
         <w:t xml:space="preserve">– </w:t>
       </w:r>
-      <w:bookmarkStart w:id="0" w:name="_GoBack"/>
-      <w:bookmarkEnd w:id="0"/>
       <w:r>
         <w:t xml:space="preserve"> </w:t>
       </w:r>
@@ -307,6 +317,126 @@
           <w:numId w:val="3"/>
         </w:numPr>
       </w:pPr>
+      <w:r>
+        <w:t xml:space="preserve">Basic </w:t>
+      </w:r>
+      <w:proofErr w:type="spellStart"/>
+      <w:r>
+        <w:t>Securophone</w:t>
+      </w:r>
+      <w:proofErr w:type="spellEnd"/>
+      <w:r>
+        <w:t xml:space="preserve"> –The safer successor to the telephone, these guys act as a filter </w:t>
+      </w:r>
+      <w:r>
+        <w:t xml:space="preserve">during conversations. Whenever unsafe topics are being broached, a </w:t>
+      </w:r>
+      <w:proofErr w:type="spellStart"/>
+      <w:r>
+        <w:t>securophone</w:t>
+      </w:r>
+      <w:proofErr w:type="spellEnd"/>
+      <w:r>
+        <w:t xml:space="preserve"> will quickly steer the conversation back to proper subjects. Repeated failure to keep discussions clean will result in termination of call.</w:t>
+      </w:r>
+      <w:r>
+        <w:t xml:space="preserve"> </w:t>
+      </w:r>
+    </w:p>
+    <w:p>
+      <w:pPr>
+        <w:pStyle w:val="ListParagraph"/>
+        <w:numPr>
+          <w:ilvl w:val="1"/>
+          <w:numId w:val="3"/>
+        </w:numPr>
+      </w:pPr>
+      <w:r>
+        <w:t xml:space="preserve">Terminal </w:t>
+      </w:r>
+      <w:proofErr w:type="spellStart"/>
+      <w:r>
+        <w:t>Securophones</w:t>
+      </w:r>
+      <w:proofErr w:type="spellEnd"/>
+      <w:r>
+        <w:t xml:space="preserve"> – For certain services, individuals may use one of these special devices for access. Due to budget constraints, they are automated (people are expensive).</w:t>
+      </w:r>
+    </w:p>
+    <w:p/>
+    <w:p/>
+    <w:p/>
+    <w:p>
+      <w:r>
+        <w:lastRenderedPageBreak/>
+        <w:t>Player Actions</w:t>
+      </w:r>
+    </w:p>
+    <w:p>
+      <w:r>
+        <w:tab/>
+        <w:t>Movement</w:t>
+      </w:r>
+    </w:p>
+    <w:p>
+      <w:r>
+        <w:tab/>
+      </w:r>
+      <w:r>
+        <w:tab/>
+        <w:t>Walk</w:t>
+      </w:r>
+    </w:p>
+    <w:p>
+      <w:r>
+        <w:tab/>
+      </w:r>
+      <w:r>
+        <w:tab/>
+        <w:t>Run</w:t>
+      </w:r>
+    </w:p>
+    <w:p>
+      <w:r>
+        <w:tab/>
+        <w:t>Interact</w:t>
+      </w:r>
+    </w:p>
+    <w:p>
+      <w:r>
+        <w:tab/>
+      </w:r>
+      <w:r>
+        <w:tab/>
+        <w:t xml:space="preserve">Pickup/Place </w:t>
+      </w:r>
+    </w:p>
+    <w:p>
+      <w:r>
+        <w:tab/>
+      </w:r>
+      <w:r>
+        <w:tab/>
+        <w:t>Use</w:t>
+      </w:r>
+    </w:p>
+    <w:p>
+      <w:r>
+        <w:tab/>
+      </w:r>
+      <w:r>
+        <w:tab/>
+        <w:t xml:space="preserve">Activate/Deactivate </w:t>
+      </w:r>
+    </w:p>
+    <w:p>
+      <w:bookmarkStart w:id="0" w:name="_GoBack"/>
+      <w:bookmarkEnd w:id="0"/>
+    </w:p>
+    <w:p>
+      <w:r>
+        <w:tab/>
+      </w:r>
     </w:p>
     <w:sectPr>
       <w:pgSz w:w="12240" w:h="15840"/>

</xml_diff>